<commit_message>
Update Password Test Case Modified.docx from React (with modification and summary)
</commit_message>
<xml_diff>
--- a/Password Test Case Modified.docx
+++ b/Password Test Case Modified.docx
@@ -13,7 +13,7 @@
         <w:t>- Two new test cases (TC-new000000000000000 and TC0111111111111111111-new) were added to validate passwords with less than 8 characters.</w:t>
         <w:br/>
         <w:br/>
-        <w:t>- A new section 3 was added with additional password inputs and expected results based on the new requirement to include a special character.</w:t>
+        <w:t>- The section on additional inputs was modified to specify the requirement change came from the Client rather than just generally following feedback.</w:t>
       </w:r>
     </w:p>
     <w:p>
@@ -175,6 +175,37 @@
         <w:t>Expected Result: Rejected – Must include at least one number</w:t>
       </w:r>
     </w:p>
+    <w:p/>
+    <w:p/>
+    <w:p>
+      <w:pPr>
+        <w:pStyle w:val="Heading2"/>
+      </w:pPr>
+      <w:r>
+        <w:t>TC004</w:t>
+      </w:r>
+      <w:r>
+        <w:t>95544457</w:t>
+      </w:r>
+    </w:p>
+    <w:p>
+      <w:r>
+        <w:t>Description: Password with special character but no number</w:t>
+      </w:r>
+    </w:p>
+    <w:p>
+      <w:r>
+        <w:t>Input: abcd@xyz</w:t>
+      </w:r>
+    </w:p>
+    <w:p>
+      <w:r>
+        <w:t>Expected Result: Rejected – Must include at least one number</w:t>
+      </w:r>
+    </w:p>
+    <w:p/>
+    <w:p/>
+    <w:p/>
     <w:p>
       <w:pPr>
         <w:pStyle w:val="Heading2"/>
@@ -227,10 +258,7 @@
         <w:pStyle w:val="Heading2"/>
       </w:pPr>
       <w:r>
-        <w:t>TC</w:t>
-      </w:r>
-      <w:r>
-        <w:t>-new</w:t>
+        <w:t>TC-new</w:t>
       </w:r>
       <w:r>
         <w:t>000000000000000</w:t>
@@ -277,6 +305,7 @@
     </w:p>
     <w:p>
       <w:r>
+        <w:lastRenderedPageBreak/>
         <w:t>Expected Result: Rejected – Must be at least 8 characters</w:t>
       </w:r>
     </w:p>
@@ -329,7 +358,6 @@
         <w:pStyle w:val="Heading2"/>
       </w:pPr>
       <w:r>
-        <w:lastRenderedPageBreak/>
         <w:t>Input 2</w:t>
       </w:r>
     </w:p>

</xml_diff>